<commit_message>
ps1.3 year 2017 updated
</commit_message>
<xml_diff>
--- a/ps1/ps1.1.docx
+++ b/ps1/ps1.1.docx
@@ -1,10 +1,10 @@
 
 <file path=word/document.xml><?xml version="1.0" encoding="utf-8"?>
-<w:document xmlns:wpc="http://schemas.microsoft.com/office/word/2010/wordprocessingCanvas" xmlns:mc="http://schemas.openxmlformats.org/markup-compatibility/2006" xmlns:o="urn:schemas-microsoft-com:office:office" xmlns:r="http://schemas.openxmlformats.org/officeDocument/2006/relationships" xmlns:m="http://schemas.openxmlformats.org/officeDocument/2006/math" xmlns:v="urn:schemas-microsoft-com:vml" xmlns:wp14="http://schemas.microsoft.com/office/word/2010/wordprocessingDrawing" xmlns:wp="http://schemas.openxmlformats.org/drawingml/2006/wordprocessingDrawing" xmlns:w10="urn:schemas-microsoft-com:office:word" xmlns:w="http://schemas.openxmlformats.org/wordprocessingml/2006/main" xmlns:w14="http://schemas.microsoft.com/office/word/2010/wordml" xmlns:w15="http://schemas.microsoft.com/office/word/2012/wordml" xmlns:wpg="http://schemas.microsoft.com/office/word/2010/wordprocessingGroup" xmlns:wpi="http://schemas.microsoft.com/office/word/2010/wordprocessingInk" xmlns:wne="http://schemas.microsoft.com/office/word/2006/wordml" xmlns:wps="http://schemas.microsoft.com/office/word/2010/wordprocessingShape" mc:Ignorable="w14 w15 wp14">
+<w:document xmlns:wpc="http://schemas.microsoft.com/office/word/2010/wordprocessingCanvas" xmlns:cx="http://schemas.microsoft.com/office/drawing/2014/chartex" xmlns:cx1="http://schemas.microsoft.com/office/drawing/2015/9/8/chartex" xmlns:cx2="http://schemas.microsoft.com/office/drawing/2015/10/21/chartex" xmlns:cx3="http://schemas.microsoft.com/office/drawing/2016/5/9/chartex" xmlns:cx4="http://schemas.microsoft.com/office/drawing/2016/5/10/chartex" xmlns:cx5="http://schemas.microsoft.com/office/drawing/2016/5/11/chartex" xmlns:cx6="http://schemas.microsoft.com/office/drawing/2016/5/12/chartex" xmlns:cx7="http://schemas.microsoft.com/office/drawing/2016/5/13/chartex" xmlns:cx8="http://schemas.microsoft.com/office/drawing/2016/5/14/chartex" xmlns:mc="http://schemas.openxmlformats.org/markup-compatibility/2006" xmlns:aink="http://schemas.microsoft.com/office/drawing/2016/ink" xmlns:am3d="http://schemas.microsoft.com/office/drawing/2017/model3d" xmlns:o="urn:schemas-microsoft-com:office:office" xmlns:r="http://schemas.openxmlformats.org/officeDocument/2006/relationships" xmlns:m="http://schemas.openxmlformats.org/officeDocument/2006/math" xmlns:v="urn:schemas-microsoft-com:vml" xmlns:wp14="http://schemas.microsoft.com/office/word/2010/wordprocessingDrawing" xmlns:wp="http://schemas.openxmlformats.org/drawingml/2006/wordprocessingDrawing" xmlns:w10="urn:schemas-microsoft-com:office:word" xmlns:w="http://schemas.openxmlformats.org/wordprocessingml/2006/main" xmlns:w14="http://schemas.microsoft.com/office/word/2010/wordml" xmlns:w15="http://schemas.microsoft.com/office/word/2012/wordml" xmlns:w16cid="http://schemas.microsoft.com/office/word/2016/wordml/cid" xmlns:w16se="http://schemas.microsoft.com/office/word/2015/wordml/symex" xmlns:wpg="http://schemas.microsoft.com/office/word/2010/wordprocessingGroup" xmlns:wpi="http://schemas.microsoft.com/office/word/2010/wordprocessingInk" xmlns:wne="http://schemas.microsoft.com/office/word/2006/wordml" xmlns:wps="http://schemas.microsoft.com/office/word/2010/wordprocessingShape" mc:Ignorable="w14 w15 w16se w16cid wp14">
   <w:body>
     <w:p>
       <w:pPr>
-        <w:pStyle w:val="a4"/>
+        <w:pStyle w:val="ListParagraph"/>
         <w:numPr>
           <w:ilvl w:val="0"/>
           <w:numId w:val="1"/>
@@ -92,7 +92,7 @@
     </w:p>
     <w:p>
       <w:pPr>
-        <w:pStyle w:val="a4"/>
+        <w:pStyle w:val="ListParagraph"/>
         <w:numPr>
           <w:ilvl w:val="1"/>
           <w:numId w:val="1"/>
@@ -109,7 +109,25 @@
           <w:sz w:val="24"/>
           <w:szCs w:val="24"/>
         </w:rPr>
-        <w:t xml:space="preserve">Find the Hession matrix for </w:t>
+        <w:t xml:space="preserve">Find the </w:t>
+      </w:r>
+      <w:proofErr w:type="spellStart"/>
+      <w:r>
+        <w:rPr>
+          <w:rFonts w:ascii="Arial" w:hAnsi="Arial" w:cs="Arial"/>
+          <w:sz w:val="24"/>
+          <w:szCs w:val="24"/>
+        </w:rPr>
+        <w:t>Hession</w:t>
+      </w:r>
+      <w:proofErr w:type="spellEnd"/>
+      <w:r>
+        <w:rPr>
+          <w:rFonts w:ascii="Arial" w:hAnsi="Arial" w:cs="Arial"/>
+          <w:sz w:val="24"/>
+          <w:szCs w:val="24"/>
+        </w:rPr>
+        <w:t xml:space="preserve"> matrix for </w:t>
       </w:r>
     </w:p>
     <w:p>
@@ -1195,7 +1213,7 @@
               <m:aln/>
             </m:rPr>
             <w:rPr>
-              <w:rStyle w:val="a3"/>
+              <w:rStyle w:val="PlaceholderText"/>
               <w:rFonts w:ascii="Cambria Math" w:hAnsi="Cambria Math" w:cs="Arial"/>
               <w:sz w:val="24"/>
               <w:szCs w:val="24"/>
@@ -1706,7 +1724,7 @@
               <m:sty m:val="p"/>
             </m:rPr>
             <w:rPr>
-              <w:rStyle w:val="a3"/>
+              <w:rStyle w:val="PlaceholderText"/>
               <w:rFonts w:ascii="Cambria Math" w:hAnsi="Cambria Math" w:cs="Arial"/>
               <w:sz w:val="24"/>
               <w:szCs w:val="24"/>
@@ -2610,7 +2628,7 @@
               <m:sty m:val="p"/>
             </m:rPr>
             <w:rPr>
-              <w:rStyle w:val="a3"/>
+              <w:rStyle w:val="PlaceholderText"/>
               <w:rFonts w:ascii="Cambria Math" w:hAnsi="Cambria Math" w:cs="Arial"/>
               <w:sz w:val="24"/>
               <w:szCs w:val="24"/>
@@ -5643,7 +5661,7 @@
     </w:p>
     <w:p>
       <w:pPr>
-        <w:pStyle w:val="a4"/>
+        <w:pStyle w:val="ListParagraph"/>
         <w:numPr>
           <w:ilvl w:val="1"/>
           <w:numId w:val="1"/>
@@ -5678,7 +5696,25 @@
           <w:sz w:val="24"/>
           <w:szCs w:val="24"/>
         </w:rPr>
-        <w:t xml:space="preserve"> = [-2.6205116   0.76037154  1.17194674]</w:t>
+        <w:t xml:space="preserve"> = [-2.6205116   </w:t>
+      </w:r>
+      <w:proofErr w:type="gramStart"/>
+      <w:r>
+        <w:rPr>
+          <w:rFonts w:ascii="Arial" w:hAnsi="Arial" w:cs="Arial"/>
+          <w:sz w:val="24"/>
+          <w:szCs w:val="24"/>
+        </w:rPr>
+        <w:t>0.76037154  1.17194674</w:t>
+      </w:r>
+      <w:proofErr w:type="gramEnd"/>
+      <w:r>
+        <w:rPr>
+          <w:rFonts w:ascii="Arial" w:hAnsi="Arial" w:cs="Arial"/>
+          <w:sz w:val="24"/>
+          <w:szCs w:val="24"/>
+        </w:rPr>
+        <w:t>]</w:t>
       </w:r>
       <w:r>
         <w:rPr>
@@ -5691,7 +5727,7 @@
     </w:p>
     <w:p>
       <w:pPr>
-        <w:pStyle w:val="a4"/>
+        <w:pStyle w:val="ListParagraph"/>
         <w:numPr>
           <w:ilvl w:val="1"/>
           <w:numId w:val="1"/>
@@ -5727,7 +5763,7 @@
           <w:lang w:val="en-AU"/>
         </w:rPr>
         <w:drawing>
-          <wp:inline distT="0" distB="0" distL="0" distR="0" wp14:anchorId="07FA80E9" wp14:editId="1E1D9056">
+          <wp:inline distT="0" distB="0" distL="0" distR="0" wp14:anchorId="0DDD9862" wp14:editId="092BA798">
             <wp:extent cx="3640770" cy="2808401"/>
             <wp:effectExtent l="0" t="0" r="0" b="0"/>
             <wp:docPr id="1" name="图片 1"/>
@@ -5774,7 +5810,7 @@
     </w:p>
     <w:p>
       <w:pPr>
-        <w:pStyle w:val="a4"/>
+        <w:pStyle w:val="ListParagraph"/>
         <w:numPr>
           <w:ilvl w:val="0"/>
           <w:numId w:val="1"/>
@@ -5798,7 +5834,7 @@
     </w:p>
     <w:p>
       <w:pPr>
-        <w:pStyle w:val="a4"/>
+        <w:pStyle w:val="ListParagraph"/>
         <w:numPr>
           <w:ilvl w:val="1"/>
           <w:numId w:val="1"/>
@@ -6474,7 +6510,7 @@
     </w:p>
     <w:p>
       <w:pPr>
-        <w:pStyle w:val="a4"/>
+        <w:pStyle w:val="ListParagraph"/>
         <w:numPr>
           <w:ilvl w:val="1"/>
           <w:numId w:val="1"/>
@@ -6807,7 +6843,7 @@
     </w:p>
     <w:p>
       <w:pPr>
-        <w:pStyle w:val="a4"/>
+        <w:pStyle w:val="ListParagraph"/>
         <w:numPr>
           <w:ilvl w:val="1"/>
           <w:numId w:val="1"/>
@@ -7969,7 +8005,7 @@
     </w:p>
     <w:p>
       <w:pPr>
-        <w:pStyle w:val="a4"/>
+        <w:pStyle w:val="ListParagraph"/>
         <w:numPr>
           <w:ilvl w:val="1"/>
           <w:numId w:val="1"/>
@@ -10429,7 +10465,7 @@
     </w:p>
     <w:p>
       <w:pPr>
-        <w:pStyle w:val="a4"/>
+        <w:pStyle w:val="ListParagraph"/>
         <w:numPr>
           <w:ilvl w:val="0"/>
           <w:numId w:val="1"/>
@@ -11403,13 +11439,7 @@
           <w:rPr>
             <w:rFonts w:ascii="Cambria Math" w:hAnsi="Cambria Math" w:cs="Arial"/>
           </w:rPr>
-          <m:t>p</m:t>
-        </m:r>
-        <m:r>
-          <w:rPr>
-            <w:rFonts w:ascii="Cambria Math" w:hAnsi="Cambria Math" w:cs="Arial"/>
-          </w:rPr>
-          <m:t>(y│x;ϕ,</m:t>
+          <m:t>p(y│x;ϕ,</m:t>
         </m:r>
         <m:r>
           <m:rPr>
@@ -11433,13 +11463,7 @@
           <w:rPr>
             <w:rFonts w:ascii="Cambria Math" w:hAnsi="Cambria Math" w:cs="Arial"/>
           </w:rPr>
-          <m:t>=</m:t>
-        </m:r>
-        <m:r>
-          <w:rPr>
-            <w:rFonts w:ascii="Cambria Math" w:hAnsi="Cambria Math" w:cs="Arial"/>
-          </w:rPr>
-          <m:t>1/(1+</m:t>
+          <m:t>=1/(1+</m:t>
         </m:r>
         <m:r>
           <m:rPr>
@@ -11525,19 +11549,7 @@
           <w:rPr>
             <w:rFonts w:ascii="Cambria Math" w:hAnsi="Cambria Math" w:cs="Arial"/>
           </w:rPr>
-          <m:t>p(y=</m:t>
-        </m:r>
-        <m:r>
-          <w:rPr>
-            <w:rFonts w:ascii="Cambria Math" w:hAnsi="Cambria Math" w:cs="Arial"/>
-          </w:rPr>
-          <m:t>0</m:t>
-        </m:r>
-        <m:r>
-          <w:rPr>
-            <w:rFonts w:ascii="Cambria Math" w:hAnsi="Cambria Math" w:cs="Arial"/>
-          </w:rPr>
-          <m:t>)</m:t>
+          <m:t>p(y=0)</m:t>
         </m:r>
       </m:oMath>
       <w:r>
@@ -11557,37 +11569,7 @@
           <w:rPr>
             <w:rFonts w:ascii="Cambria Math" w:hAnsi="Cambria Math" w:cs="Arial"/>
           </w:rPr>
-          <m:t>p</m:t>
-        </m:r>
-        <m:r>
-          <w:rPr>
-            <w:rFonts w:ascii="Cambria Math" w:hAnsi="Cambria Math" w:cs="Arial"/>
-          </w:rPr>
-          <m:t>(y=1│x)</m:t>
-        </m:r>
-        <m:r>
-          <w:rPr>
-            <w:rFonts w:ascii="Cambria Math" w:hAnsi="Cambria Math" w:cs="Arial"/>
-          </w:rPr>
-          <m:t>=</m:t>
-        </m:r>
-        <m:r>
-          <w:rPr>
-            <w:rFonts w:ascii="Cambria Math" w:hAnsi="Cambria Math" w:cs="Arial"/>
-          </w:rPr>
-          <m:t>(p(x│y=1)p(</m:t>
-        </m:r>
-        <m:r>
-          <w:rPr>
-            <w:rFonts w:ascii="Cambria Math" w:hAnsi="Cambria Math" w:cs="Arial"/>
-          </w:rPr>
-          <m:t>y=1</m:t>
-        </m:r>
-        <m:r>
-          <w:rPr>
-            <w:rFonts w:ascii="Cambria Math" w:hAnsi="Cambria Math" w:cs="Arial"/>
-          </w:rPr>
-          <m:t xml:space="preserve">))/p(x) </m:t>
+          <m:t xml:space="preserve">p(y=1│x)=(p(x│y=1)p(y=1))/p(x) </m:t>
         </m:r>
       </m:oMath>
       <w:r>
@@ -14196,6 +14178,9 @@
             </m:den>
           </m:f>
           <m:r>
+            <m:rPr>
+              <m:sty m:val="p"/>
+            </m:rPr>
             <w:rPr>
               <w:rFonts w:ascii="Arial" w:hAnsi="Arial" w:cs="Arial"/>
             </w:rPr>
@@ -14204,9 +14189,6 @@
         </m:oMath>
         <m:oMath>
           <m:r>
-            <m:rPr>
-              <m:aln/>
-            </m:rPr>
             <w:rPr>
               <w:rFonts w:ascii="Cambria Math" w:hAnsi="Cambria Math" w:cs="Arial"/>
             </w:rPr>
@@ -14267,6 +14249,342 @@
                       </m:ctrlPr>
                     </m:dPr>
                     <m:e>
+                      <m:sSub>
+                        <m:sSubPr>
+                          <m:ctrlPr>
+                            <w:rPr>
+                              <w:rFonts w:ascii="Cambria Math" w:hAnsi="Cambria Math" w:cs="Arial"/>
+                              <w:i/>
+                            </w:rPr>
+                          </m:ctrlPr>
+                        </m:sSubPr>
+                        <m:e>
+                          <m:r>
+                            <w:rPr>
+                              <w:rFonts w:ascii="Cambria Math" w:hAnsi="Cambria Math" w:cs="Arial"/>
+                            </w:rPr>
+                            <m:t>(u</m:t>
+                          </m:r>
+                        </m:e>
+                        <m:sub>
+                          <m:r>
+                            <w:rPr>
+                              <w:rFonts w:ascii="Cambria Math" w:hAnsi="Cambria Math" w:cs="Arial"/>
+                            </w:rPr>
+                            <m:t>-1</m:t>
+                          </m:r>
+                        </m:sub>
+                      </m:sSub>
+                      <m:r>
+                        <w:rPr>
+                          <w:rFonts w:ascii="Cambria Math" w:hAnsi="Cambria Math" w:cs="Arial"/>
+                        </w:rPr>
+                        <m:t>-</m:t>
+                      </m:r>
+                      <m:sSup>
+                        <m:sSupPr>
+                          <m:ctrlPr>
+                            <w:rPr>
+                              <w:rFonts w:ascii="Cambria Math" w:hAnsi="Cambria Math" w:cs="Arial"/>
+                              <w:i/>
+                            </w:rPr>
+                          </m:ctrlPr>
+                        </m:sSupPr>
+                        <m:e>
+                          <m:sSub>
+                            <m:sSubPr>
+                              <m:ctrlPr>
+                                <w:rPr>
+                                  <w:rFonts w:ascii="Cambria Math" w:hAnsi="Cambria Math" w:cs="Arial"/>
+                                  <w:i/>
+                                </w:rPr>
+                              </m:ctrlPr>
+                            </m:sSubPr>
+                            <m:e>
+                              <m:r>
+                                <w:rPr>
+                                  <w:rFonts w:ascii="Cambria Math" w:hAnsi="Cambria Math" w:cs="Arial"/>
+                                </w:rPr>
+                                <m:t>u</m:t>
+                              </m:r>
+                            </m:e>
+                            <m:sub>
+                              <m:r>
+                                <w:rPr>
+                                  <w:rFonts w:ascii="Cambria Math" w:hAnsi="Cambria Math" w:cs="Arial"/>
+                                </w:rPr>
+                                <m:t>1</m:t>
+                              </m:r>
+                            </m:sub>
+                          </m:sSub>
+                          <m:r>
+                            <m:rPr>
+                              <m:sty m:val="p"/>
+                            </m:rPr>
+                            <w:rPr>
+                              <w:rFonts w:ascii="Cambria Math" w:hAnsi="Cambria Math" w:cs="Arial"/>
+                            </w:rPr>
+                            <m:t>)Σ</m:t>
+                          </m:r>
+                          <m:ctrlPr>
+                            <w:rPr>
+                              <w:rFonts w:ascii="Cambria Math" w:hAnsi="Cambria Math" w:cs="Arial"/>
+                            </w:rPr>
+                          </m:ctrlPr>
+                        </m:e>
+                        <m:sup>
+                          <m:r>
+                            <w:rPr>
+                              <w:rFonts w:ascii="Cambria Math" w:hAnsi="Cambria Math" w:cs="Arial"/>
+                            </w:rPr>
+                            <m:t>-1</m:t>
+                          </m:r>
+                        </m:sup>
+                      </m:sSup>
+                      <m:r>
+                        <w:rPr>
+                          <w:rFonts w:ascii="Cambria Math" w:hAnsi="Cambria Math" w:cs="Arial"/>
+                        </w:rPr>
+                        <m:t>x+</m:t>
+                      </m:r>
+                      <m:f>
+                        <m:fPr>
+                          <m:ctrlPr>
+                            <w:rPr>
+                              <w:rFonts w:ascii="Cambria Math" w:hAnsi="Cambria Math" w:cs="Arial"/>
+                              <w:i/>
+                            </w:rPr>
+                          </m:ctrlPr>
+                        </m:fPr>
+                        <m:num>
+                          <m:r>
+                            <w:rPr>
+                              <w:rFonts w:ascii="Cambria Math" w:hAnsi="Cambria Math" w:cs="Arial"/>
+                            </w:rPr>
+                            <m:t>1</m:t>
+                          </m:r>
+                        </m:num>
+                        <m:den>
+                          <m:r>
+                            <w:rPr>
+                              <w:rFonts w:ascii="Cambria Math" w:hAnsi="Cambria Math" w:cs="Arial"/>
+                            </w:rPr>
+                            <m:t>2</m:t>
+                          </m:r>
+                        </m:den>
+                      </m:f>
+                      <m:d>
+                        <m:dPr>
+                          <m:ctrlPr>
+                            <w:rPr>
+                              <w:rFonts w:ascii="Cambria Math" w:hAnsi="Cambria Math" w:cs="Arial"/>
+                              <w:i/>
+                            </w:rPr>
+                          </m:ctrlPr>
+                        </m:dPr>
+                        <m:e>
+                          <m:sSubSup>
+                            <m:sSubSupPr>
+                              <m:ctrlPr>
+                                <w:rPr>
+                                  <w:rFonts w:ascii="Cambria Math" w:hAnsi="Cambria Math" w:cs="Arial"/>
+                                  <w:i/>
+                                </w:rPr>
+                              </m:ctrlPr>
+                            </m:sSubSupPr>
+                            <m:e>
+                              <m:r>
+                                <w:rPr>
+                                  <w:rFonts w:ascii="Cambria Math" w:hAnsi="Cambria Math" w:cs="Arial"/>
+                                </w:rPr>
+                                <m:t>u</m:t>
+                              </m:r>
+                            </m:e>
+                            <m:sub>
+                              <m:r>
+                                <w:rPr>
+                                  <w:rFonts w:ascii="Cambria Math" w:hAnsi="Cambria Math" w:cs="Arial"/>
+                                </w:rPr>
+                                <m:t>-1</m:t>
+                              </m:r>
+                            </m:sub>
+                            <m:sup>
+                              <m:r>
+                                <w:rPr>
+                                  <w:rFonts w:ascii="Cambria Math" w:hAnsi="Cambria Math" w:cs="Arial"/>
+                                </w:rPr>
+                                <m:t>T</m:t>
+                              </m:r>
+                            </m:sup>
+                          </m:sSubSup>
+                          <m:sSup>
+                            <m:sSupPr>
+                              <m:ctrlPr>
+                                <w:rPr>
+                                  <w:rFonts w:ascii="Cambria Math" w:hAnsi="Cambria Math" w:cs="Arial"/>
+                                  <w:i/>
+                                </w:rPr>
+                              </m:ctrlPr>
+                            </m:sSupPr>
+                            <m:e>
+                              <m:r>
+                                <m:rPr>
+                                  <m:sty m:val="p"/>
+                                </m:rPr>
+                                <w:rPr>
+                                  <w:rFonts w:ascii="Cambria Math" w:hAnsi="Cambria Math" w:cs="Arial"/>
+                                </w:rPr>
+                                <m:t>Σ</m:t>
+                              </m:r>
+                              <m:ctrlPr>
+                                <w:rPr>
+                                  <w:rFonts w:ascii="Cambria Math" w:hAnsi="Cambria Math" w:cs="Arial"/>
+                                </w:rPr>
+                              </m:ctrlPr>
+                            </m:e>
+                            <m:sup>
+                              <m:r>
+                                <w:rPr>
+                                  <w:rFonts w:ascii="Cambria Math" w:hAnsi="Cambria Math" w:cs="Arial"/>
+                                </w:rPr>
+                                <m:t>-1</m:t>
+                              </m:r>
+                            </m:sup>
+                          </m:sSup>
+                          <m:sSub>
+                            <m:sSubPr>
+                              <m:ctrlPr>
+                                <w:rPr>
+                                  <w:rFonts w:ascii="Cambria Math" w:hAnsi="Cambria Math" w:cs="Arial"/>
+                                  <w:i/>
+                                </w:rPr>
+                              </m:ctrlPr>
+                            </m:sSubPr>
+                            <m:e>
+                              <m:r>
+                                <w:rPr>
+                                  <w:rFonts w:ascii="Cambria Math" w:hAnsi="Cambria Math" w:cs="Arial"/>
+                                </w:rPr>
+                                <m:t>u</m:t>
+                              </m:r>
+                            </m:e>
+                            <m:sub>
+                              <m:r>
+                                <w:rPr>
+                                  <w:rFonts w:ascii="Cambria Math" w:hAnsi="Cambria Math" w:cs="Arial"/>
+                                </w:rPr>
+                                <m:t>-1</m:t>
+                              </m:r>
+                            </m:sub>
+                          </m:sSub>
+                          <m:r>
+                            <w:rPr>
+                              <w:rFonts w:ascii="Cambria Math" w:hAnsi="Cambria Math" w:cs="Arial"/>
+                            </w:rPr>
+                            <m:t>-</m:t>
+                          </m:r>
+                          <m:sSubSup>
+                            <m:sSubSupPr>
+                              <m:ctrlPr>
+                                <w:rPr>
+                                  <w:rFonts w:ascii="Cambria Math" w:hAnsi="Cambria Math" w:cs="Arial"/>
+                                  <w:i/>
+                                </w:rPr>
+                              </m:ctrlPr>
+                            </m:sSubSupPr>
+                            <m:e>
+                              <m:r>
+                                <w:rPr>
+                                  <w:rFonts w:ascii="Cambria Math" w:hAnsi="Cambria Math" w:cs="Arial"/>
+                                </w:rPr>
+                                <m:t>u</m:t>
+                              </m:r>
+                            </m:e>
+                            <m:sub>
+                              <m:r>
+                                <w:rPr>
+                                  <w:rFonts w:ascii="Cambria Math" w:hAnsi="Cambria Math" w:cs="Arial"/>
+                                </w:rPr>
+                                <m:t>1</m:t>
+                              </m:r>
+                            </m:sub>
+                            <m:sup>
+                              <m:r>
+                                <w:rPr>
+                                  <w:rFonts w:ascii="Cambria Math" w:hAnsi="Cambria Math" w:cs="Arial"/>
+                                </w:rPr>
+                                <m:t>T</m:t>
+                              </m:r>
+                            </m:sup>
+                          </m:sSubSup>
+                          <m:sSup>
+                            <m:sSupPr>
+                              <m:ctrlPr>
+                                <w:rPr>
+                                  <w:rFonts w:ascii="Cambria Math" w:hAnsi="Cambria Math" w:cs="Arial"/>
+                                  <w:i/>
+                                </w:rPr>
+                              </m:ctrlPr>
+                            </m:sSupPr>
+                            <m:e>
+                              <m:r>
+                                <m:rPr>
+                                  <m:sty m:val="p"/>
+                                </m:rPr>
+                                <w:rPr>
+                                  <w:rFonts w:ascii="Cambria Math" w:hAnsi="Cambria Math" w:cs="Arial"/>
+                                </w:rPr>
+                                <m:t>Σ</m:t>
+                              </m:r>
+                              <m:ctrlPr>
+                                <w:rPr>
+                                  <w:rFonts w:ascii="Cambria Math" w:hAnsi="Cambria Math" w:cs="Arial"/>
+                                </w:rPr>
+                              </m:ctrlPr>
+                            </m:e>
+                            <m:sup>
+                              <m:r>
+                                <w:rPr>
+                                  <w:rFonts w:ascii="Cambria Math" w:hAnsi="Cambria Math" w:cs="Arial"/>
+                                </w:rPr>
+                                <m:t>-1</m:t>
+                              </m:r>
+                            </m:sup>
+                          </m:sSup>
+                          <m:sSub>
+                            <m:sSubPr>
+                              <m:ctrlPr>
+                                <w:rPr>
+                                  <w:rFonts w:ascii="Cambria Math" w:hAnsi="Cambria Math" w:cs="Arial"/>
+                                  <w:i/>
+                                </w:rPr>
+                              </m:ctrlPr>
+                            </m:sSubPr>
+                            <m:e>
+                              <m:r>
+                                <w:rPr>
+                                  <w:rFonts w:ascii="Cambria Math" w:hAnsi="Cambria Math" w:cs="Arial"/>
+                                </w:rPr>
+                                <m:t>u</m:t>
+                              </m:r>
+                            </m:e>
+                            <m:sub>
+                              <m:r>
+                                <w:rPr>
+                                  <w:rFonts w:ascii="Cambria Math" w:hAnsi="Cambria Math" w:cs="Arial"/>
+                                </w:rPr>
+                                <m:t>1</m:t>
+                              </m:r>
+                            </m:sub>
+                          </m:sSub>
+                        </m:e>
+                      </m:d>
+                      <m:r>
+                        <w:rPr>
+                          <w:rFonts w:ascii="Cambria Math" w:hAnsi="Cambria Math" w:cs="Arial"/>
+                        </w:rPr>
+                        <m:t>+</m:t>
+                      </m:r>
                       <m:r>
                         <m:rPr>
                           <m:sty m:val="p"/>
@@ -14315,384 +14633,6 @@
                           </m:f>
                         </m:e>
                       </m:d>
-                      <m:sSub>
-                        <m:sSubPr>
-                          <m:ctrlPr>
-                            <w:rPr>
-                              <w:rFonts w:ascii="Cambria Math" w:hAnsi="Cambria Math" w:cs="Arial"/>
-                              <w:i/>
-                            </w:rPr>
-                          </m:ctrlPr>
-                        </m:sSubPr>
-                        <m:e>
-                          <m:r>
-                            <w:rPr>
-                              <w:rFonts w:ascii="Cambria Math" w:hAnsi="Cambria Math" w:cs="Arial"/>
-                            </w:rPr>
-                            <m:t>(u</m:t>
-                          </m:r>
-                        </m:e>
-                        <m:sub>
-                          <m:r>
-                            <w:rPr>
-                              <w:rFonts w:ascii="Cambria Math" w:hAnsi="Cambria Math" w:cs="Arial"/>
-                            </w:rPr>
-                            <m:t>-1</m:t>
-                          </m:r>
-                        </m:sub>
-                      </m:sSub>
-                      <m:r>
-                        <w:rPr>
-                          <w:rFonts w:ascii="Cambria Math" w:hAnsi="Cambria Math" w:cs="Arial"/>
-                        </w:rPr>
-                        <m:t>-</m:t>
-                      </m:r>
-                      <m:sSup>
-                        <m:sSupPr>
-                          <m:ctrlPr>
-                            <w:rPr>
-                              <w:rFonts w:ascii="Cambria Math" w:hAnsi="Cambria Math" w:cs="Arial"/>
-                              <w:i/>
-                            </w:rPr>
-                          </m:ctrlPr>
-                        </m:sSupPr>
-                        <m:e>
-                          <m:sSub>
-                            <m:sSubPr>
-                              <m:ctrlPr>
-                                <w:rPr>
-                                  <w:rFonts w:ascii="Cambria Math" w:hAnsi="Cambria Math" w:cs="Arial"/>
-                                  <w:i/>
-                                </w:rPr>
-                              </m:ctrlPr>
-                            </m:sSubPr>
-                            <m:e>
-                              <m:r>
-                                <w:rPr>
-                                  <w:rFonts w:ascii="Cambria Math" w:hAnsi="Cambria Math" w:cs="Arial"/>
-                                </w:rPr>
-                                <m:t>u</m:t>
-                              </m:r>
-                            </m:e>
-                            <m:sub>
-                              <m:r>
-                                <w:rPr>
-                                  <w:rFonts w:ascii="Cambria Math" w:hAnsi="Cambria Math" w:cs="Arial"/>
-                                </w:rPr>
-                                <m:t>1</m:t>
-                              </m:r>
-                            </m:sub>
-                          </m:sSub>
-                          <m:r>
-                            <m:rPr>
-                              <m:sty m:val="p"/>
-                            </m:rPr>
-                            <w:rPr>
-                              <w:rFonts w:ascii="Cambria Math" w:hAnsi="Cambria Math" w:cs="Arial"/>
-                            </w:rPr>
-                            <m:t>)Σ</m:t>
-                          </m:r>
-                          <m:ctrlPr>
-                            <w:rPr>
-                              <w:rFonts w:ascii="Cambria Math" w:hAnsi="Cambria Math" w:cs="Arial"/>
-                            </w:rPr>
-                          </m:ctrlPr>
-                        </m:e>
-                        <m:sup>
-                          <m:r>
-                            <w:rPr>
-                              <w:rFonts w:ascii="Cambria Math" w:hAnsi="Cambria Math" w:cs="Arial"/>
-                            </w:rPr>
-                            <m:t>-1</m:t>
-                          </m:r>
-                        </m:sup>
-                      </m:sSup>
-                      <m:r>
-                        <w:rPr>
-                          <w:rFonts w:ascii="Cambria Math" w:hAnsi="Cambria Math" w:cs="Arial"/>
-                        </w:rPr>
-                        <m:t>x+</m:t>
-                      </m:r>
-                      <m:f>
-                        <m:fPr>
-                          <m:ctrlPr>
-                            <w:rPr>
-                              <w:rFonts w:ascii="Cambria Math" w:hAnsi="Cambria Math" w:cs="Arial"/>
-                              <w:i/>
-                            </w:rPr>
-                          </m:ctrlPr>
-                        </m:fPr>
-                        <m:num>
-                          <m:r>
-                            <w:rPr>
-                              <w:rFonts w:ascii="Cambria Math" w:hAnsi="Cambria Math" w:cs="Arial"/>
-                            </w:rPr>
-                            <m:t>1</m:t>
-                          </m:r>
-                        </m:num>
-                        <m:den>
-                          <m:r>
-                            <w:rPr>
-                              <w:rFonts w:ascii="Cambria Math" w:hAnsi="Cambria Math" w:cs="Arial"/>
-                            </w:rPr>
-                            <m:t>2</m:t>
-                          </m:r>
-                        </m:den>
-                      </m:f>
-                      <m:r>
-                        <m:rPr>
-                          <m:sty m:val="p"/>
-                        </m:rPr>
-                        <w:rPr>
-                          <w:rFonts w:ascii="Cambria Math" w:hAnsi="Cambria Math" w:cs="Arial"/>
-                        </w:rPr>
-                        <m:t>log⁡</m:t>
-                      </m:r>
-                      <m:d>
-                        <m:dPr>
-                          <m:ctrlPr>
-                            <w:rPr>
-                              <w:rFonts w:ascii="Cambria Math" w:hAnsi="Cambria Math" w:cs="Arial"/>
-                            </w:rPr>
-                          </m:ctrlPr>
-                        </m:dPr>
-                        <m:e>
-                          <m:f>
-                            <m:fPr>
-                              <m:ctrlPr>
-                                <w:rPr>
-                                  <w:rFonts w:ascii="Cambria Math" w:hAnsi="Cambria Math" w:cs="Arial"/>
-                                </w:rPr>
-                              </m:ctrlPr>
-                            </m:fPr>
-                            <m:num>
-                              <m:r>
-                                <w:rPr>
-                                  <w:rFonts w:ascii="Cambria Math" w:hAnsi="Cambria Math" w:cs="Arial"/>
-                                </w:rPr>
-                                <m:t>1-ϕ</m:t>
-                              </m:r>
-                            </m:num>
-                            <m:den>
-                              <m:r>
-                                <m:rPr>
-                                  <m:sty m:val="p"/>
-                                </m:rPr>
-                                <w:rPr>
-                                  <w:rFonts w:ascii="Cambria Math" w:hAnsi="Cambria Math" w:cs="Arial"/>
-                                </w:rPr>
-                                <m:t>ϕ</m:t>
-                              </m:r>
-                            </m:den>
-                          </m:f>
-                        </m:e>
-                      </m:d>
-                      <m:r>
-                        <w:rPr>
-                          <w:rFonts w:ascii="Cambria Math" w:hAnsi="Cambria Math" w:cs="Arial"/>
-                        </w:rPr>
-                        <m:t>(</m:t>
-                      </m:r>
-                      <m:sSubSup>
-                        <m:sSubSupPr>
-                          <m:ctrlPr>
-                            <w:rPr>
-                              <w:rFonts w:ascii="Cambria Math" w:hAnsi="Cambria Math" w:cs="Arial"/>
-                              <w:i/>
-                            </w:rPr>
-                          </m:ctrlPr>
-                        </m:sSubSupPr>
-                        <m:e>
-                          <m:r>
-                            <w:rPr>
-                              <w:rFonts w:ascii="Cambria Math" w:hAnsi="Cambria Math" w:cs="Arial"/>
-                            </w:rPr>
-                            <m:t>u</m:t>
-                          </m:r>
-                        </m:e>
-                        <m:sub>
-                          <m:r>
-                            <w:rPr>
-                              <w:rFonts w:ascii="Cambria Math" w:hAnsi="Cambria Math" w:cs="Arial"/>
-                            </w:rPr>
-                            <m:t>-1</m:t>
-                          </m:r>
-                        </m:sub>
-                        <m:sup>
-                          <m:r>
-                            <w:rPr>
-                              <w:rFonts w:ascii="Cambria Math" w:hAnsi="Cambria Math" w:cs="Arial"/>
-                            </w:rPr>
-                            <m:t>T</m:t>
-                          </m:r>
-                        </m:sup>
-                      </m:sSubSup>
-                      <m:sSup>
-                        <m:sSupPr>
-                          <m:ctrlPr>
-                            <w:rPr>
-                              <w:rFonts w:ascii="Cambria Math" w:hAnsi="Cambria Math" w:cs="Arial"/>
-                              <w:i/>
-                            </w:rPr>
-                          </m:ctrlPr>
-                        </m:sSupPr>
-                        <m:e>
-                          <m:r>
-                            <m:rPr>
-                              <m:sty m:val="p"/>
-                            </m:rPr>
-                            <w:rPr>
-                              <w:rFonts w:ascii="Cambria Math" w:hAnsi="Cambria Math" w:cs="Arial"/>
-                            </w:rPr>
-                            <m:t>Σ</m:t>
-                          </m:r>
-                          <m:ctrlPr>
-                            <w:rPr>
-                              <w:rFonts w:ascii="Cambria Math" w:hAnsi="Cambria Math" w:cs="Arial"/>
-                            </w:rPr>
-                          </m:ctrlPr>
-                        </m:e>
-                        <m:sup>
-                          <m:r>
-                            <w:rPr>
-                              <w:rFonts w:ascii="Cambria Math" w:hAnsi="Cambria Math" w:cs="Arial"/>
-                            </w:rPr>
-                            <m:t>-1</m:t>
-                          </m:r>
-                        </m:sup>
-                      </m:sSup>
-                      <m:sSub>
-                        <m:sSubPr>
-                          <m:ctrlPr>
-                            <w:rPr>
-                              <w:rFonts w:ascii="Cambria Math" w:hAnsi="Cambria Math" w:cs="Arial"/>
-                              <w:i/>
-                            </w:rPr>
-                          </m:ctrlPr>
-                        </m:sSubPr>
-                        <m:e>
-                          <m:r>
-                            <w:rPr>
-                              <w:rFonts w:ascii="Cambria Math" w:hAnsi="Cambria Math" w:cs="Arial"/>
-                            </w:rPr>
-                            <m:t>u</m:t>
-                          </m:r>
-                        </m:e>
-                        <m:sub>
-                          <m:r>
-                            <w:rPr>
-                              <w:rFonts w:ascii="Cambria Math" w:hAnsi="Cambria Math" w:cs="Arial"/>
-                            </w:rPr>
-                            <m:t>-1</m:t>
-                          </m:r>
-                        </m:sub>
-                      </m:sSub>
-                      <m:r>
-                        <w:rPr>
-                          <w:rFonts w:ascii="Cambria Math" w:hAnsi="Cambria Math" w:cs="Arial"/>
-                        </w:rPr>
-                        <m:t>-</m:t>
-                      </m:r>
-                      <m:sSubSup>
-                        <m:sSubSupPr>
-                          <m:ctrlPr>
-                            <w:rPr>
-                              <w:rFonts w:ascii="Cambria Math" w:hAnsi="Cambria Math" w:cs="Arial"/>
-                              <w:i/>
-                            </w:rPr>
-                          </m:ctrlPr>
-                        </m:sSubSupPr>
-                        <m:e>
-                          <m:r>
-                            <w:rPr>
-                              <w:rFonts w:ascii="Cambria Math" w:hAnsi="Cambria Math" w:cs="Arial"/>
-                            </w:rPr>
-                            <m:t>u</m:t>
-                          </m:r>
-                        </m:e>
-                        <m:sub>
-                          <m:r>
-                            <w:rPr>
-                              <w:rFonts w:ascii="Cambria Math" w:hAnsi="Cambria Math" w:cs="Arial"/>
-                            </w:rPr>
-                            <m:t>1</m:t>
-                          </m:r>
-                        </m:sub>
-                        <m:sup>
-                          <m:r>
-                            <w:rPr>
-                              <w:rFonts w:ascii="Cambria Math" w:hAnsi="Cambria Math" w:cs="Arial"/>
-                            </w:rPr>
-                            <m:t>T</m:t>
-                          </m:r>
-                        </m:sup>
-                      </m:sSubSup>
-                      <m:sSup>
-                        <m:sSupPr>
-                          <m:ctrlPr>
-                            <w:rPr>
-                              <w:rFonts w:ascii="Cambria Math" w:hAnsi="Cambria Math" w:cs="Arial"/>
-                              <w:i/>
-                            </w:rPr>
-                          </m:ctrlPr>
-                        </m:sSupPr>
-                        <m:e>
-                          <m:r>
-                            <m:rPr>
-                              <m:sty m:val="p"/>
-                            </m:rPr>
-                            <w:rPr>
-                              <w:rFonts w:ascii="Cambria Math" w:hAnsi="Cambria Math" w:cs="Arial"/>
-                            </w:rPr>
-                            <m:t>Σ</m:t>
-                          </m:r>
-                          <m:ctrlPr>
-                            <w:rPr>
-                              <w:rFonts w:ascii="Cambria Math" w:hAnsi="Cambria Math" w:cs="Arial"/>
-                            </w:rPr>
-                          </m:ctrlPr>
-                        </m:e>
-                        <m:sup>
-                          <m:r>
-                            <w:rPr>
-                              <w:rFonts w:ascii="Cambria Math" w:hAnsi="Cambria Math" w:cs="Arial"/>
-                            </w:rPr>
-                            <m:t>-1</m:t>
-                          </m:r>
-                        </m:sup>
-                      </m:sSup>
-                      <m:sSub>
-                        <m:sSubPr>
-                          <m:ctrlPr>
-                            <w:rPr>
-                              <w:rFonts w:ascii="Cambria Math" w:hAnsi="Cambria Math" w:cs="Arial"/>
-                              <w:i/>
-                            </w:rPr>
-                          </m:ctrlPr>
-                        </m:sSubPr>
-                        <m:e>
-                          <m:r>
-                            <w:rPr>
-                              <w:rFonts w:ascii="Cambria Math" w:hAnsi="Cambria Math" w:cs="Arial"/>
-                            </w:rPr>
-                            <m:t>u</m:t>
-                          </m:r>
-                        </m:e>
-                        <m:sub>
-                          <m:r>
-                            <w:rPr>
-                              <w:rFonts w:ascii="Cambria Math" w:hAnsi="Cambria Math" w:cs="Arial"/>
-                            </w:rPr>
-                            <m:t>1</m:t>
-                          </m:r>
-                        </m:sub>
-                      </m:sSub>
-                      <m:r>
-                        <w:rPr>
-                          <w:rFonts w:ascii="Cambria Math" w:hAnsi="Cambria Math" w:cs="Arial"/>
-                        </w:rPr>
-                        <m:t>)</m:t>
-                      </m:r>
                     </m:e>
                   </m:d>
                 </m:e>
@@ -14725,100 +14665,7 @@
           <w:rPr>
             <w:rFonts w:ascii="Cambria Math" w:hAnsi="Cambria Math" w:cs="Arial"/>
           </w:rPr>
-          <m:t>-</m:t>
-        </m:r>
-        <m:func>
-          <m:funcPr>
-            <m:ctrlPr>
-              <w:rPr>
-                <w:rFonts w:ascii="Cambria Math" w:hAnsi="Cambria Math" w:cs="Arial"/>
-              </w:rPr>
-            </m:ctrlPr>
-          </m:funcPr>
-          <m:fName>
-            <m:r>
-              <m:rPr>
-                <m:sty m:val="p"/>
-              </m:rPr>
-              <w:rPr>
-                <w:rFonts w:ascii="Cambria Math" w:hAnsi="Cambria Math" w:cs="Arial"/>
-              </w:rPr>
-              <m:t>log</m:t>
-            </m:r>
-          </m:fName>
-          <m:e>
-            <m:d>
-              <m:dPr>
-                <m:ctrlPr>
-                  <w:rPr>
-                    <w:rFonts w:ascii="Cambria Math" w:hAnsi="Cambria Math" w:cs="Arial"/>
-                  </w:rPr>
-                </m:ctrlPr>
-              </m:dPr>
-              <m:e>
-                <m:f>
-                  <m:fPr>
-                    <m:ctrlPr>
-                      <w:rPr>
-                        <w:rFonts w:ascii="Cambria Math" w:hAnsi="Cambria Math" w:cs="Arial"/>
-                      </w:rPr>
-                    </m:ctrlPr>
-                  </m:fPr>
-                  <m:num>
-                    <m:r>
-                      <w:rPr>
-                        <w:rFonts w:ascii="Cambria Math" w:hAnsi="Cambria Math" w:cs="Arial"/>
-                      </w:rPr>
-                      <m:t>1-ϕ</m:t>
-                    </m:r>
-                  </m:num>
-                  <m:den>
-                    <m:r>
-                      <m:rPr>
-                        <m:sty m:val="p"/>
-                      </m:rPr>
-                      <w:rPr>
-                        <w:rFonts w:ascii="Cambria Math" w:hAnsi="Cambria Math" w:cs="Arial"/>
-                      </w:rPr>
-                      <m:t>ϕ</m:t>
-                    </m:r>
-                  </m:den>
-                </m:f>
-              </m:e>
-            </m:d>
-            <m:sSub>
-              <m:sSubPr>
-                <m:ctrlPr>
-                  <w:rPr>
-                    <w:rFonts w:ascii="Cambria Math" w:hAnsi="Cambria Math" w:cs="Arial"/>
-                    <w:i/>
-                  </w:rPr>
-                </m:ctrlPr>
-              </m:sSubPr>
-              <m:e>
-                <m:r>
-                  <w:rPr>
-                    <w:rFonts w:ascii="Cambria Math" w:hAnsi="Cambria Math" w:cs="Arial"/>
-                  </w:rPr>
-                  <m:t>(u</m:t>
-                </m:r>
-              </m:e>
-              <m:sub>
-                <m:r>
-                  <w:rPr>
-                    <w:rFonts w:ascii="Cambria Math" w:hAnsi="Cambria Math" w:cs="Arial"/>
-                  </w:rPr>
-                  <m:t>1</m:t>
-                </m:r>
-              </m:sub>
-            </m:sSub>
-          </m:e>
-        </m:func>
-        <m:r>
-          <w:rPr>
-            <w:rFonts w:ascii="Cambria Math" w:hAnsi="Cambria Math" w:cs="Arial"/>
-          </w:rPr>
-          <m:t>-</m:t>
+          <m:t>(</m:t>
         </m:r>
         <m:sSup>
           <m:sSupPr>
@@ -14852,9 +14699,43 @@
                   <w:rPr>
                     <w:rFonts w:ascii="Cambria Math" w:hAnsi="Cambria Math" w:cs="Arial"/>
                   </w:rPr>
-                  <m:t>-</m:t>
+                  <m:t>-1</m:t>
                 </m:r>
+              </m:sub>
+            </m:sSub>
+            <m:r>
+              <m:rPr>
+                <m:sty m:val="p"/>
+              </m:rPr>
+              <w:rPr>
+                <w:rFonts w:ascii="Cambria Math" w:hAnsi="Cambria Math" w:cs="Arial"/>
+              </w:rPr>
+              <m:t>-</m:t>
+            </m:r>
+            <m:sSub>
+              <m:sSubPr>
+                <m:ctrlPr>
+                  <w:rPr>
+                    <w:rFonts w:ascii="Cambria Math" w:hAnsi="Cambria Math" w:cs="Arial"/>
+                  </w:rPr>
+                </m:ctrlPr>
+              </m:sSubPr>
+              <m:e>
                 <m:r>
+                  <m:rPr>
+                    <m:sty m:val="p"/>
+                  </m:rPr>
+                  <w:rPr>
+                    <w:rFonts w:ascii="Cambria Math" w:hAnsi="Cambria Math" w:cs="Arial"/>
+                  </w:rPr>
+                  <m:t>u</m:t>
+                </m:r>
+              </m:e>
+              <m:sub>
+                <m:r>
+                  <m:rPr>
+                    <m:sty m:val="p"/>
+                  </m:rPr>
                   <w:rPr>
                     <w:rFonts w:ascii="Cambria Math" w:hAnsi="Cambria Math" w:cs="Arial"/>
                   </w:rPr>
@@ -14924,32 +14805,6 @@
           </w:rPr>
           <m:t>=</m:t>
         </m:r>
-        <m:f>
-          <m:fPr>
-            <m:ctrlPr>
-              <w:rPr>
-                <w:rFonts w:ascii="Cambria Math" w:hAnsi="Cambria Math" w:cs="Arial"/>
-                <w:i/>
-              </w:rPr>
-            </m:ctrlPr>
-          </m:fPr>
-          <m:num>
-            <m:r>
-              <w:rPr>
-                <w:rFonts w:ascii="Cambria Math" w:hAnsi="Cambria Math" w:cs="Arial"/>
-              </w:rPr>
-              <m:t>1</m:t>
-            </m:r>
-          </m:num>
-          <m:den>
-            <m:r>
-              <w:rPr>
-                <w:rFonts w:ascii="Cambria Math" w:hAnsi="Cambria Math" w:cs="Arial"/>
-              </w:rPr>
-              <m:t>2</m:t>
-            </m:r>
-          </m:den>
-        </m:f>
         <m:func>
           <m:funcPr>
             <m:ctrlPr>
@@ -15009,6 +14864,40 @@
                 </m:f>
               </m:e>
             </m:d>
+            <m:r>
+              <w:rPr>
+                <w:rFonts w:ascii="Cambria Math" w:hAnsi="Cambria Math" w:cs="Arial"/>
+              </w:rPr>
+              <m:t>+</m:t>
+            </m:r>
+            <m:f>
+              <m:fPr>
+                <m:ctrlPr>
+                  <w:rPr>
+                    <w:rFonts w:ascii="Cambria Math" w:hAnsi="Cambria Math" w:cs="Arial"/>
+                    <w:i/>
+                  </w:rPr>
+                </m:ctrlPr>
+              </m:fPr>
+              <m:num>
+                <m:r>
+                  <w:rPr>
+                    <w:rFonts w:ascii="Cambria Math" w:hAnsi="Cambria Math" w:cs="Arial"/>
+                  </w:rPr>
+                  <m:t>1</m:t>
+                </m:r>
+              </m:num>
+              <m:den>
+                <m:r>
+                  <w:rPr>
+                    <w:rFonts w:ascii="Cambria Math" w:hAnsi="Cambria Math" w:cs="Arial"/>
+                  </w:rPr>
+                  <m:t>2</m:t>
+                </m:r>
+              </m:den>
+            </m:f>
+            <w:bookmarkStart w:id="0" w:name="_GoBack"/>
+            <w:bookmarkEnd w:id="0"/>
             <m:d>
               <m:dPr>
                 <m:ctrlPr>
@@ -15237,6 +15126,7 @@
             <w:rPr>
               <w:rFonts w:ascii="Cambria Math" w:hAnsi="Cambria Math" w:cs="Arial"/>
             </w:rPr>
+            <w:lastRenderedPageBreak/>
             <m:t>p</m:t>
           </m:r>
           <m:d>
@@ -15369,22 +15259,14 @@
             <w:rPr>
               <w:rFonts w:ascii="Cambria Math" w:hAnsi="Cambria Math" w:cs="Arial"/>
             </w:rPr>
-            <m:t>⇒</m:t>
-          </m:r>
-          <m:r>
-            <w:rPr>
-              <w:rFonts w:ascii="Cambria Math" w:hAnsi="Cambria Math" w:cs="Arial"/>
-            </w:rPr>
-            <m:t>PROVED</m:t>
+            <m:t>⇒PROVED</m:t>
           </m:r>
         </m:oMath>
       </m:oMathPara>
-      <w:bookmarkStart w:id="0" w:name="_GoBack"/>
-      <w:bookmarkEnd w:id="0"/>
     </w:p>
     <w:p>
       <w:pPr>
-        <w:pStyle w:val="a4"/>
+        <w:pStyle w:val="ListParagraph"/>
         <w:numPr>
           <w:ilvl w:val="0"/>
           <w:numId w:val="1"/>
@@ -15407,8 +15289,8 @@
 </file>
 
 <file path=word/numbering.xml><?xml version="1.0" encoding="utf-8"?>
-<w:numbering xmlns:wpc="http://schemas.microsoft.com/office/word/2010/wordprocessingCanvas" xmlns:mc="http://schemas.openxmlformats.org/markup-compatibility/2006" xmlns:o="urn:schemas-microsoft-com:office:office" xmlns:r="http://schemas.openxmlformats.org/officeDocument/2006/relationships" xmlns:m="http://schemas.openxmlformats.org/officeDocument/2006/math" xmlns:v="urn:schemas-microsoft-com:vml" xmlns:wp14="http://schemas.microsoft.com/office/word/2010/wordprocessingDrawing" xmlns:wp="http://schemas.openxmlformats.org/drawingml/2006/wordprocessingDrawing" xmlns:w10="urn:schemas-microsoft-com:office:word" xmlns:w="http://schemas.openxmlformats.org/wordprocessingml/2006/main" xmlns:w14="http://schemas.microsoft.com/office/word/2010/wordml" xmlns:w15="http://schemas.microsoft.com/office/word/2012/wordml" xmlns:wpg="http://schemas.microsoft.com/office/word/2010/wordprocessingGroup" xmlns:wpi="http://schemas.microsoft.com/office/word/2010/wordprocessingInk" xmlns:wne="http://schemas.microsoft.com/office/word/2006/wordml" xmlns:wps="http://schemas.microsoft.com/office/word/2010/wordprocessingShape" mc:Ignorable="w14 w15 wp14">
-  <w:abstractNum w:abstractNumId="0">
+<w:numbering xmlns:wpc="http://schemas.microsoft.com/office/word/2010/wordprocessingCanvas" xmlns:cx="http://schemas.microsoft.com/office/drawing/2014/chartex" xmlns:cx1="http://schemas.microsoft.com/office/drawing/2015/9/8/chartex" xmlns:cx2="http://schemas.microsoft.com/office/drawing/2015/10/21/chartex" xmlns:cx3="http://schemas.microsoft.com/office/drawing/2016/5/9/chartex" xmlns:cx4="http://schemas.microsoft.com/office/drawing/2016/5/10/chartex" xmlns:cx5="http://schemas.microsoft.com/office/drawing/2016/5/11/chartex" xmlns:cx6="http://schemas.microsoft.com/office/drawing/2016/5/12/chartex" xmlns:cx7="http://schemas.microsoft.com/office/drawing/2016/5/13/chartex" xmlns:cx8="http://schemas.microsoft.com/office/drawing/2016/5/14/chartex" xmlns:mc="http://schemas.openxmlformats.org/markup-compatibility/2006" xmlns:aink="http://schemas.microsoft.com/office/drawing/2016/ink" xmlns:am3d="http://schemas.microsoft.com/office/drawing/2017/model3d" xmlns:o="urn:schemas-microsoft-com:office:office" xmlns:r="http://schemas.openxmlformats.org/officeDocument/2006/relationships" xmlns:m="http://schemas.openxmlformats.org/officeDocument/2006/math" xmlns:v="urn:schemas-microsoft-com:vml" xmlns:wp14="http://schemas.microsoft.com/office/word/2010/wordprocessingDrawing" xmlns:wp="http://schemas.openxmlformats.org/drawingml/2006/wordprocessingDrawing" xmlns:w10="urn:schemas-microsoft-com:office:word" xmlns:w="http://schemas.openxmlformats.org/wordprocessingml/2006/main" xmlns:w14="http://schemas.microsoft.com/office/word/2010/wordml" xmlns:w15="http://schemas.microsoft.com/office/word/2012/wordml" xmlns:w16cid="http://schemas.microsoft.com/office/word/2016/wordml/cid" xmlns:w16se="http://schemas.microsoft.com/office/word/2015/wordml/symex" xmlns:wpg="http://schemas.microsoft.com/office/word/2010/wordprocessingGroup" xmlns:wpi="http://schemas.microsoft.com/office/word/2010/wordprocessingInk" xmlns:wne="http://schemas.microsoft.com/office/word/2006/wordml" xmlns:wps="http://schemas.microsoft.com/office/word/2010/wordprocessingShape" mc:Ignorable="w14 w15 w16se w16cid wp14">
+  <w:abstractNum w:abstractNumId="0" w15:restartNumberingAfterBreak="0">
     <w:nsid w:val="08D809F3"/>
     <w:multiLevelType w:val="multilevel"/>
     <w:tmpl w:val="0C09001D"/>
@@ -15494,7 +15376,7 @@
       </w:pPr>
     </w:lvl>
   </w:abstractNum>
-  <w:abstractNum w:abstractNumId="1">
+  <w:abstractNum w:abstractNumId="1" w15:restartNumberingAfterBreak="0">
     <w:nsid w:val="2E4E2385"/>
     <w:multiLevelType w:val="hybridMultilevel"/>
     <w:tmpl w:val="B67C384A"/>
@@ -15580,7 +15462,7 @@
       </w:pPr>
     </w:lvl>
   </w:abstractNum>
-  <w:abstractNum w:abstractNumId="2">
+  <w:abstractNum w:abstractNumId="2" w15:restartNumberingAfterBreak="0">
     <w:nsid w:val="56E37D3C"/>
     <w:multiLevelType w:val="hybridMultilevel"/>
     <w:tmpl w:val="8570B84A"/>
@@ -15666,7 +15548,7 @@
       </w:pPr>
     </w:lvl>
   </w:abstractNum>
-  <w:abstractNum w:abstractNumId="3">
+  <w:abstractNum w:abstractNumId="3" w15:restartNumberingAfterBreak="0">
     <w:nsid w:val="6C43194D"/>
     <w:multiLevelType w:val="multilevel"/>
     <w:tmpl w:val="0C09001D"/>
@@ -15752,7 +15634,7 @@
       </w:pPr>
     </w:lvl>
   </w:abstractNum>
-  <w:abstractNum w:abstractNumId="4">
+  <w:abstractNum w:abstractNumId="4" w15:restartNumberingAfterBreak="0">
     <w:nsid w:val="78B04744"/>
     <w:multiLevelType w:val="hybridMultilevel"/>
     <w:tmpl w:val="5FBE744A"/>
@@ -15857,7 +15739,7 @@
 </file>
 
 <file path=word/styles.xml><?xml version="1.0" encoding="utf-8"?>
-<w:styles xmlns:mc="http://schemas.openxmlformats.org/markup-compatibility/2006" xmlns:r="http://schemas.openxmlformats.org/officeDocument/2006/relationships" xmlns:w="http://schemas.openxmlformats.org/wordprocessingml/2006/main" xmlns:w14="http://schemas.microsoft.com/office/word/2010/wordml" xmlns:w15="http://schemas.microsoft.com/office/word/2012/wordml" mc:Ignorable="w14 w15">
+<w:styles xmlns:mc="http://schemas.openxmlformats.org/markup-compatibility/2006" xmlns:r="http://schemas.openxmlformats.org/officeDocument/2006/relationships" xmlns:w="http://schemas.openxmlformats.org/wordprocessingml/2006/main" xmlns:w14="http://schemas.microsoft.com/office/word/2010/wordml" xmlns:w15="http://schemas.microsoft.com/office/word/2012/wordml" xmlns:w16cid="http://schemas.microsoft.com/office/word/2016/wordml/cid" xmlns:w16se="http://schemas.microsoft.com/office/word/2015/wordml/symex" mc:Ignorable="w14 w15 w16se w16cid">
   <w:docDefaults>
     <w:rPrDefault>
       <w:rPr>
@@ -15873,7 +15755,7 @@
       </w:pPr>
     </w:pPrDefault>
   </w:docDefaults>
-  <w:latentStyles w:defLockedState="0" w:defUIPriority="99" w:defSemiHidden="0" w:defUnhideWhenUsed="0" w:defQFormat="0" w:count="371">
+  <w:latentStyles w:defLockedState="0" w:defUIPriority="99" w:defSemiHidden="0" w:defUnhideWhenUsed="0" w:defQFormat="0" w:count="375">
     <w:lsdException w:name="Normal" w:uiPriority="0" w:qFormat="1"/>
     <w:lsdException w:name="heading 1" w:uiPriority="9" w:qFormat="1"/>
     <w:lsdException w:name="heading 2" w:semiHidden="1" w:uiPriority="9" w:unhideWhenUsed="1" w:qFormat="1"/>
@@ -15979,7 +15861,6 @@
     <w:lsdException w:name="HTML Sample" w:semiHidden="1" w:unhideWhenUsed="1"/>
     <w:lsdException w:name="HTML Typewriter" w:semiHidden="1" w:unhideWhenUsed="1"/>
     <w:lsdException w:name="HTML Variable" w:semiHidden="1" w:unhideWhenUsed="1"/>
-    <w:lsdException w:name="Normal Table" w:semiHidden="1" w:unhideWhenUsed="1"/>
     <w:lsdException w:name="annotation subject" w:semiHidden="1" w:unhideWhenUsed="1"/>
     <w:lsdException w:name="No List" w:semiHidden="1" w:unhideWhenUsed="1"/>
     <w:lsdException w:name="Outline List 1" w:semiHidden="1" w:unhideWhenUsed="1"/>
@@ -16023,10 +15904,8 @@
     <w:lsdException w:name="Table Elegant" w:semiHidden="1" w:unhideWhenUsed="1"/>
     <w:lsdException w:name="Table Professional" w:semiHidden="1" w:unhideWhenUsed="1"/>
     <w:lsdException w:name="Table Subtle 1" w:semiHidden="1" w:unhideWhenUsed="1"/>
-    <w:lsdException w:name="Table Subtle 2" w:semiHidden="1" w:unhideWhenUsed="1"/>
     <w:lsdException w:name="Table Web 1" w:semiHidden="1" w:unhideWhenUsed="1"/>
     <w:lsdException w:name="Table Web 2" w:semiHidden="1" w:unhideWhenUsed="1"/>
-    <w:lsdException w:name="Table Web 3" w:semiHidden="1" w:unhideWhenUsed="1"/>
     <w:lsdException w:name="Balloon Text" w:semiHidden="1" w:unhideWhenUsed="1"/>
     <w:lsdException w:name="Table Grid" w:uiPriority="39"/>
     <w:lsdException w:name="Table Theme" w:semiHidden="1" w:unhideWhenUsed="1"/>
@@ -16245,18 +16124,22 @@
     <w:lsdException w:name="List Table 5 Dark Accent 6" w:uiPriority="50"/>
     <w:lsdException w:name="List Table 6 Colorful Accent 6" w:uiPriority="51"/>
     <w:lsdException w:name="List Table 7 Colorful Accent 6" w:uiPriority="52"/>
+    <w:lsdException w:name="Mention" w:semiHidden="1" w:unhideWhenUsed="1"/>
+    <w:lsdException w:name="Smart Hyperlink" w:semiHidden="1" w:unhideWhenUsed="1"/>
+    <w:lsdException w:name="Hashtag" w:semiHidden="1" w:unhideWhenUsed="1"/>
+    <w:lsdException w:name="Unresolved Mention" w:semiHidden="1" w:unhideWhenUsed="1"/>
   </w:latentStyles>
-  <w:style w:type="paragraph" w:default="1" w:styleId="a">
+  <w:style w:type="paragraph" w:default="1" w:styleId="Normal">
     <w:name w:val="Normal"/>
     <w:qFormat/>
   </w:style>
-  <w:style w:type="character" w:default="1" w:styleId="a0">
+  <w:style w:type="character" w:default="1" w:styleId="DefaultParagraphFont">
     <w:name w:val="Default Paragraph Font"/>
     <w:uiPriority w:val="1"/>
     <w:semiHidden/>
     <w:unhideWhenUsed/>
   </w:style>
-  <w:style w:type="table" w:default="1" w:styleId="a1">
+  <w:style w:type="table" w:default="1" w:styleId="TableNormal">
     <w:name w:val="Normal Table"/>
     <w:uiPriority w:val="99"/>
     <w:semiHidden/>
@@ -16271,15 +16154,15 @@
       </w:tblCellMar>
     </w:tblPr>
   </w:style>
-  <w:style w:type="numbering" w:default="1" w:styleId="a2">
+  <w:style w:type="numbering" w:default="1" w:styleId="NoList">
     <w:name w:val="No List"/>
     <w:uiPriority w:val="99"/>
     <w:semiHidden/>
     <w:unhideWhenUsed/>
   </w:style>
-  <w:style w:type="character" w:styleId="a3">
+  <w:style w:type="character" w:styleId="PlaceholderText">
     <w:name w:val="Placeholder Text"/>
-    <w:basedOn w:val="a0"/>
+    <w:basedOn w:val="DefaultParagraphFont"/>
     <w:uiPriority w:val="99"/>
     <w:semiHidden/>
     <w:rsid w:val="00755768"/>
@@ -16287,9 +16170,9 @@
       <w:color w:val="808080"/>
     </w:rPr>
   </w:style>
-  <w:style w:type="paragraph" w:styleId="a4">
+  <w:style w:type="paragraph" w:styleId="ListParagraph">
     <w:name w:val="List Paragraph"/>
-    <w:basedOn w:val="a"/>
+    <w:basedOn w:val="Normal"/>
     <w:uiPriority w:val="34"/>
     <w:qFormat/>
     <w:rsid w:val="005638FD"/>

</xml_diff>

<commit_message>
PS1 update, not finished yet, telstra network is down...
</commit_message>
<xml_diff>
--- a/ps1/ps1.1.docx
+++ b/ps1/ps1.1.docx
@@ -13969,7 +13969,19 @@
                         <w:rPr>
                           <w:rFonts w:ascii="Cambria Math" w:hAnsi="Cambria Math" w:cs="Arial"/>
                         </w:rPr>
-                        <m:t>x+(</m:t>
+                        <m:t>x</m:t>
+                      </m:r>
+                      <m:r>
+                        <w:rPr>
+                          <w:rFonts w:ascii="Cambria Math" w:hAnsi="Cambria Math" w:cs="Arial"/>
+                        </w:rPr>
+                        <m:t>-</m:t>
+                      </m:r>
+                      <m:r>
+                        <w:rPr>
+                          <w:rFonts w:ascii="Cambria Math" w:hAnsi="Cambria Math" w:cs="Arial"/>
+                        </w:rPr>
+                        <m:t>(</m:t>
                       </m:r>
                       <m:sSubSup>
                         <m:sSubSupPr>
@@ -14345,7 +14357,13 @@
                         <w:rPr>
                           <w:rFonts w:ascii="Cambria Math" w:hAnsi="Cambria Math" w:cs="Arial"/>
                         </w:rPr>
-                        <m:t>x+</m:t>
+                        <m:t>x</m:t>
+                      </m:r>
+                      <m:r>
+                        <w:rPr>
+                          <w:rFonts w:ascii="Cambria Math" w:hAnsi="Cambria Math" w:cs="Arial"/>
+                        </w:rPr>
+                        <m:t>-</m:t>
                       </m:r>
                       <m:f>
                         <m:fPr>
@@ -14659,13 +14677,7 @@
           <w:rPr>
             <w:rFonts w:ascii="Cambria Math" w:hAnsi="Cambria Math" w:cs="Arial"/>
           </w:rPr>
-          <m:t>θ=</m:t>
-        </m:r>
-        <m:r>
-          <w:rPr>
-            <w:rFonts w:ascii="Cambria Math" w:hAnsi="Cambria Math" w:cs="Arial"/>
-          </w:rPr>
-          <m:t>(</m:t>
+          <m:t>θ=(</m:t>
         </m:r>
         <m:sSup>
           <m:sSupPr>
@@ -14868,8 +14880,10 @@
               <w:rPr>
                 <w:rFonts w:ascii="Cambria Math" w:hAnsi="Cambria Math" w:cs="Arial"/>
               </w:rPr>
-              <m:t>+</m:t>
+              <m:t>-</m:t>
             </m:r>
+            <w:bookmarkStart w:id="0" w:name="_GoBack"/>
+            <w:bookmarkEnd w:id="0"/>
             <m:f>
               <m:fPr>
                 <m:ctrlPr>
@@ -14896,8 +14910,6 @@
                 </m:r>
               </m:den>
             </m:f>
-            <w:bookmarkStart w:id="0" w:name="_GoBack"/>
-            <w:bookmarkEnd w:id="0"/>
             <m:d>
               <m:dPr>
                 <m:ctrlPr>
@@ -15861,6 +15873,7 @@
     <w:lsdException w:name="HTML Sample" w:semiHidden="1" w:unhideWhenUsed="1"/>
     <w:lsdException w:name="HTML Typewriter" w:semiHidden="1" w:unhideWhenUsed="1"/>
     <w:lsdException w:name="HTML Variable" w:semiHidden="1" w:unhideWhenUsed="1"/>
+    <w:lsdException w:name="Normal Table" w:semiHidden="1" w:unhideWhenUsed="1"/>
     <w:lsdException w:name="annotation subject" w:semiHidden="1" w:unhideWhenUsed="1"/>
     <w:lsdException w:name="No List" w:semiHidden="1" w:unhideWhenUsed="1"/>
     <w:lsdException w:name="Outline List 1" w:semiHidden="1" w:unhideWhenUsed="1"/>
@@ -15904,8 +15917,10 @@
     <w:lsdException w:name="Table Elegant" w:semiHidden="1" w:unhideWhenUsed="1"/>
     <w:lsdException w:name="Table Professional" w:semiHidden="1" w:unhideWhenUsed="1"/>
     <w:lsdException w:name="Table Subtle 1" w:semiHidden="1" w:unhideWhenUsed="1"/>
+    <w:lsdException w:name="Table Subtle 2" w:semiHidden="1" w:unhideWhenUsed="1"/>
     <w:lsdException w:name="Table Web 1" w:semiHidden="1" w:unhideWhenUsed="1"/>
     <w:lsdException w:name="Table Web 2" w:semiHidden="1" w:unhideWhenUsed="1"/>
+    <w:lsdException w:name="Table Web 3" w:semiHidden="1" w:unhideWhenUsed="1"/>
     <w:lsdException w:name="Balloon Text" w:semiHidden="1" w:unhideWhenUsed="1"/>
     <w:lsdException w:name="Table Grid" w:uiPriority="39"/>
     <w:lsdException w:name="Table Theme" w:semiHidden="1" w:unhideWhenUsed="1"/>

</xml_diff>